<commit_message>
documentation: Daily Scrum 1 Dia 2
</commit_message>
<xml_diff>
--- a/IS_PROYECTO_VIDEOJUEGO/Documentos_Scrum/sprint-1/Sprint 1 Daily Scrum.docx
+++ b/IS_PROYECTO_VIDEOJUEGO/Documentos_Scrum/sprint-1/Sprint 1 Daily Scrum.docx
@@ -26,31 +26,62 @@
       </w:pPr>
     </w:p>
     <w:p>
+      <w:pPr>
+        <w:rPr>
+          <w:u w:val="single"/>
+        </w:rPr>
+      </w:pPr>
       <w:proofErr w:type="spellStart"/>
       <w:r>
+        <w:rPr>
+          <w:u w:val="single"/>
+        </w:rPr>
         <w:t>Daily</w:t>
       </w:r>
       <w:proofErr w:type="spellEnd"/>
       <w:r>
+        <w:rPr>
+          <w:u w:val="single"/>
+        </w:rPr>
         <w:t xml:space="preserve"> Scrum - Día 1 </w:t>
       </w:r>
     </w:p>
     <w:p>
-      <w:r>
+      <w:pPr>
+        <w:rPr>
+          <w:u w:val="single"/>
+        </w:rPr>
+      </w:pPr>
+      <w:r>
+        <w:rPr>
+          <w:u w:val="single"/>
+        </w:rPr>
         <w:t xml:space="preserve">Facilitador: </w:t>
       </w:r>
       <w:r>
+        <w:rPr>
+          <w:u w:val="single"/>
+        </w:rPr>
         <w:t>Jorge Samuel Solano Dorantes</w:t>
       </w:r>
       <w:r>
+        <w:rPr>
+          <w:u w:val="single"/>
+        </w:rPr>
         <w:t xml:space="preserve"> (Scrum </w:t>
       </w:r>
       <w:proofErr w:type="gramStart"/>
       <w:r>
+        <w:rPr>
+          <w:u w:val="single"/>
+        </w:rPr>
         <w:t>Master</w:t>
       </w:r>
       <w:proofErr w:type="gramEnd"/>
       <w:r>
+        <w:rPr>
+          <w:u w:val="single"/>
+        </w:rPr>
         <w:t>)</w:t>
       </w:r>
     </w:p>
@@ -471,6 +502,702 @@
         <w:t>Ninguno. El hardware está disponible y funcionando.</w:t>
       </w:r>
     </w:p>
+    <w:p/>
+    <w:p>
+      <w:pPr>
+        <w:rPr>
+          <w:u w:val="single"/>
+        </w:rPr>
+      </w:pPr>
+      <w:proofErr w:type="spellStart"/>
+      <w:r>
+        <w:rPr>
+          <w:u w:val="single"/>
+        </w:rPr>
+        <w:t>Daily</w:t>
+      </w:r>
+      <w:proofErr w:type="spellEnd"/>
+      <w:r>
+        <w:rPr>
+          <w:u w:val="single"/>
+        </w:rPr>
+        <w:t xml:space="preserve"> Scrum - Día 2 </w:t>
+      </w:r>
+      <w:r>
+        <w:rPr>
+          <w:u w:val="single"/>
+        </w:rPr>
+        <w:br/>
+        <w:t xml:space="preserve">Facilitador: </w:t>
+      </w:r>
+      <w:r>
+        <w:rPr>
+          <w:u w:val="single"/>
+        </w:rPr>
+        <w:t>Jorge Samuel Solano Dorantes</w:t>
+      </w:r>
+      <w:r>
+        <w:rPr>
+          <w:u w:val="single"/>
+        </w:rPr>
+        <w:t xml:space="preserve"> (Scrum </w:t>
+      </w:r>
+      <w:proofErr w:type="gramStart"/>
+      <w:r>
+        <w:rPr>
+          <w:u w:val="single"/>
+        </w:rPr>
+        <w:t>Master</w:t>
+      </w:r>
+      <w:proofErr w:type="gramEnd"/>
+      <w:r>
+        <w:rPr>
+          <w:u w:val="single"/>
+        </w:rPr>
+        <w:t>)</w:t>
+      </w:r>
+    </w:p>
+    <w:p/>
+    <w:p>
+      <w:pPr>
+        <w:rPr>
+          <w:b/>
+          <w:bCs/>
+        </w:rPr>
+      </w:pPr>
+      <w:r>
+        <w:rPr>
+          <w:b/>
+          <w:bCs/>
+        </w:rPr>
+        <w:t>Alán Osmar Peña Polo</w:t>
+      </w:r>
+      <w:r>
+        <w:rPr>
+          <w:b/>
+          <w:bCs/>
+        </w:rPr>
+        <w:t xml:space="preserve"> (</w:t>
+      </w:r>
+      <w:proofErr w:type="spellStart"/>
+      <w:r>
+        <w:rPr>
+          <w:b/>
+          <w:bCs/>
+        </w:rPr>
+        <w:t>Product</w:t>
+      </w:r>
+      <w:proofErr w:type="spellEnd"/>
+      <w:r>
+        <w:rPr>
+          <w:b/>
+          <w:bCs/>
+        </w:rPr>
+        <w:t xml:space="preserve"> </w:t>
+      </w:r>
+      <w:proofErr w:type="spellStart"/>
+      <w:r>
+        <w:rPr>
+          <w:b/>
+          <w:bCs/>
+        </w:rPr>
+        <w:t>Owner</w:t>
+      </w:r>
+      <w:proofErr w:type="spellEnd"/>
+      <w:r>
+        <w:rPr>
+          <w:b/>
+          <w:bCs/>
+        </w:rPr>
+        <w:t xml:space="preserve"> / </w:t>
+      </w:r>
+      <w:proofErr w:type="spellStart"/>
+      <w:r>
+        <w:rPr>
+          <w:b/>
+          <w:bCs/>
+        </w:rPr>
+        <w:t>Developer</w:t>
+      </w:r>
+      <w:proofErr w:type="spellEnd"/>
+      <w:r>
+        <w:rPr>
+          <w:b/>
+          <w:bCs/>
+        </w:rPr>
+        <w:t xml:space="preserve"> - </w:t>
+      </w:r>
+      <w:proofErr w:type="spellStart"/>
+      <w:r>
+        <w:rPr>
+          <w:b/>
+          <w:bCs/>
+        </w:rPr>
+        <w:t>Frontend</w:t>
+      </w:r>
+      <w:proofErr w:type="spellEnd"/>
+      <w:r>
+        <w:rPr>
+          <w:b/>
+          <w:bCs/>
+        </w:rPr>
+        <w:t>/</w:t>
+      </w:r>
+      <w:proofErr w:type="spellStart"/>
+      <w:r>
+        <w:rPr>
+          <w:b/>
+          <w:bCs/>
+        </w:rPr>
+        <w:t>Backend</w:t>
+      </w:r>
+      <w:proofErr w:type="spellEnd"/>
+      <w:r>
+        <w:rPr>
+          <w:b/>
+          <w:bCs/>
+        </w:rPr>
+        <w:t>)</w:t>
+      </w:r>
+    </w:p>
+    <w:p>
+      <w:pPr>
+        <w:rPr>
+          <w:b/>
+          <w:bCs/>
+        </w:rPr>
+      </w:pPr>
+    </w:p>
+    <w:p>
+      <w:pPr>
+        <w:rPr>
+          <w:i/>
+          <w:iCs/>
+        </w:rPr>
+      </w:pPr>
+      <w:r>
+        <w:rPr>
+          <w:i/>
+          <w:iCs/>
+        </w:rPr>
+        <w:t>¿Qué hice ayer?</w:t>
+      </w:r>
+    </w:p>
+    <w:p>
+      <w:pPr>
+        <w:numPr>
+          <w:ilvl w:val="0"/>
+          <w:numId w:val="3"/>
+        </w:numPr>
+      </w:pPr>
+      <w:r>
+        <w:t>Configuré exitosamente el repositorio Git con la estructura de carpetas acordada (T1.1)</w:t>
+      </w:r>
+    </w:p>
+    <w:p>
+      <w:pPr>
+        <w:numPr>
+          <w:ilvl w:val="0"/>
+          <w:numId w:val="3"/>
+        </w:numPr>
+      </w:pPr>
+      <w:r>
+        <w:t xml:space="preserve">Instalé </w:t>
+      </w:r>
+      <w:proofErr w:type="spellStart"/>
+      <w:r>
+        <w:t>Flask</w:t>
+      </w:r>
+      <w:proofErr w:type="spellEnd"/>
+      <w:r>
+        <w:t>, configuré el entorno virtual de Python y la estructura básica de Vue.js (T1.3)</w:t>
+      </w:r>
+    </w:p>
+    <w:p>
+      <w:pPr>
+        <w:numPr>
+          <w:ilvl w:val="0"/>
+          <w:numId w:val="3"/>
+        </w:numPr>
+      </w:pPr>
+      <w:r>
+        <w:t xml:space="preserve">Implementé el </w:t>
+      </w:r>
+      <w:proofErr w:type="spellStart"/>
+      <w:r>
+        <w:t>endpoint</w:t>
+      </w:r>
+      <w:proofErr w:type="spellEnd"/>
+      <w:r>
+        <w:t xml:space="preserve"> /api/</w:t>
+      </w:r>
+      <w:proofErr w:type="spellStart"/>
+      <w:r>
+        <w:t>send_config</w:t>
+      </w:r>
+      <w:proofErr w:type="spellEnd"/>
+      <w:r>
+        <w:t xml:space="preserve"> que recibe JSON desde el </w:t>
+      </w:r>
+      <w:proofErr w:type="spellStart"/>
+      <w:r>
+        <w:t>frontend</w:t>
+      </w:r>
+      <w:proofErr w:type="spellEnd"/>
+      <w:r>
+        <w:t xml:space="preserve"> (T1.5)</w:t>
+      </w:r>
+    </w:p>
+    <w:p>
+      <w:pPr>
+        <w:ind w:left="360"/>
+      </w:pPr>
+    </w:p>
+    <w:p>
+      <w:pPr>
+        <w:rPr>
+          <w:i/>
+          <w:iCs/>
+        </w:rPr>
+      </w:pPr>
+      <w:r>
+        <w:rPr>
+          <w:i/>
+          <w:iCs/>
+        </w:rPr>
+        <w:t>¿Qué haré hoy?</w:t>
+      </w:r>
+    </w:p>
+    <w:p>
+      <w:pPr>
+        <w:numPr>
+          <w:ilvl w:val="0"/>
+          <w:numId w:val="4"/>
+        </w:numPr>
+      </w:pPr>
+      <w:r>
+        <w:t xml:space="preserve">Implementar la comunicación serial desde </w:t>
+      </w:r>
+      <w:proofErr w:type="spellStart"/>
+      <w:r>
+        <w:t>Flask</w:t>
+      </w:r>
+      <w:proofErr w:type="spellEnd"/>
+      <w:r>
+        <w:t xml:space="preserve"> usando </w:t>
+      </w:r>
+      <w:proofErr w:type="spellStart"/>
+      <w:r>
+        <w:t>pySerial</w:t>
+      </w:r>
+      <w:proofErr w:type="spellEnd"/>
+      <w:r>
+        <w:t xml:space="preserve"> (T2.1)</w:t>
+      </w:r>
+    </w:p>
+    <w:p>
+      <w:pPr>
+        <w:numPr>
+          <w:ilvl w:val="0"/>
+          <w:numId w:val="4"/>
+        </w:numPr>
+      </w:pPr>
+      <w:r>
+        <w:t xml:space="preserve">Agregar manejo de errores y </w:t>
+      </w:r>
+      <w:proofErr w:type="spellStart"/>
+      <w:r>
+        <w:t>timeout</w:t>
+      </w:r>
+      <w:proofErr w:type="spellEnd"/>
+      <w:r>
+        <w:t xml:space="preserve"> de 5 segundos en la comunicación serial</w:t>
+      </w:r>
+    </w:p>
+    <w:p>
+      <w:pPr>
+        <w:numPr>
+          <w:ilvl w:val="0"/>
+          <w:numId w:val="4"/>
+        </w:numPr>
+      </w:pPr>
+      <w:r>
+        <w:t>Comenzar con la interfaz Vue.js: crear el componente de matriz 5x8 píxeles (T2.4)</w:t>
+      </w:r>
+    </w:p>
+    <w:p>
+      <w:pPr>
+        <w:numPr>
+          <w:ilvl w:val="0"/>
+          <w:numId w:val="4"/>
+        </w:numPr>
+      </w:pPr>
+      <w:r>
+        <w:lastRenderedPageBreak/>
+        <w:t>Realizar pruebas de integración con mi compañero para verificar envío PC→PIC (T2.5)</w:t>
+      </w:r>
+    </w:p>
+    <w:p/>
+    <w:p>
+      <w:pPr>
+        <w:rPr>
+          <w:i/>
+          <w:iCs/>
+        </w:rPr>
+      </w:pPr>
+      <w:r>
+        <w:rPr>
+          <w:i/>
+          <w:iCs/>
+        </w:rPr>
+        <w:t>Impedimentos detectados:</w:t>
+      </w:r>
+    </w:p>
+    <w:p>
+      <w:pPr>
+        <w:numPr>
+          <w:ilvl w:val="0"/>
+          <w:numId w:val="5"/>
+        </w:numPr>
+      </w:pPr>
+      <w:r>
+        <w:rPr>
+          <w:b/>
+          <w:bCs/>
+        </w:rPr>
+        <w:t>IMPEDIMENTO:</w:t>
+      </w:r>
+      <w:r>
+        <w:t xml:space="preserve"> No tengo completamente claro el formato exacto del JSON que el </w:t>
+      </w:r>
+      <w:proofErr w:type="spellStart"/>
+      <w:r>
+        <w:t>parser</w:t>
+      </w:r>
+      <w:proofErr w:type="spellEnd"/>
+      <w:r>
+        <w:t xml:space="preserve"> del PIC podrá interpretar. Necesito definir esto con mi compañero antes de implementar el envío serial.</w:t>
+      </w:r>
+    </w:p>
+    <w:p/>
+    <w:p>
+      <w:pPr>
+        <w:rPr>
+          <w:b/>
+          <w:bCs/>
+        </w:rPr>
+      </w:pPr>
+      <w:r>
+        <w:rPr>
+          <w:b/>
+          <w:bCs/>
+        </w:rPr>
+        <w:t>Jorge Samuel Solano Dorantes</w:t>
+      </w:r>
+      <w:r>
+        <w:rPr>
+          <w:b/>
+          <w:bCs/>
+        </w:rPr>
+        <w:t xml:space="preserve"> (Scrum </w:t>
+      </w:r>
+      <w:proofErr w:type="gramStart"/>
+      <w:r>
+        <w:rPr>
+          <w:b/>
+          <w:bCs/>
+        </w:rPr>
+        <w:t>Master</w:t>
+      </w:r>
+      <w:proofErr w:type="gramEnd"/>
+      <w:r>
+        <w:rPr>
+          <w:b/>
+          <w:bCs/>
+        </w:rPr>
+        <w:t xml:space="preserve"> / </w:t>
+      </w:r>
+      <w:proofErr w:type="spellStart"/>
+      <w:r>
+        <w:rPr>
+          <w:b/>
+          <w:bCs/>
+        </w:rPr>
+        <w:t>Developer</w:t>
+      </w:r>
+      <w:proofErr w:type="spellEnd"/>
+      <w:r>
+        <w:rPr>
+          <w:b/>
+          <w:bCs/>
+        </w:rPr>
+        <w:t xml:space="preserve"> - </w:t>
+      </w:r>
+      <w:proofErr w:type="spellStart"/>
+      <w:r>
+        <w:rPr>
+          <w:b/>
+          <w:bCs/>
+        </w:rPr>
+        <w:t>Embedded</w:t>
+      </w:r>
+      <w:proofErr w:type="spellEnd"/>
+      <w:r>
+        <w:rPr>
+          <w:b/>
+          <w:bCs/>
+        </w:rPr>
+        <w:t>)</w:t>
+      </w:r>
+    </w:p>
+    <w:p>
+      <w:pPr>
+        <w:rPr>
+          <w:b/>
+          <w:bCs/>
+        </w:rPr>
+      </w:pPr>
+    </w:p>
+    <w:p>
+      <w:pPr>
+        <w:rPr>
+          <w:i/>
+          <w:iCs/>
+        </w:rPr>
+      </w:pPr>
+      <w:r>
+        <w:rPr>
+          <w:i/>
+          <w:iCs/>
+        </w:rPr>
+        <w:t>¿Qué hice ayer?</w:t>
+      </w:r>
+    </w:p>
+    <w:p>
+      <w:pPr>
+        <w:numPr>
+          <w:ilvl w:val="0"/>
+          <w:numId w:val="6"/>
+        </w:numPr>
+      </w:pPr>
+      <w:r>
+        <w:t xml:space="preserve">Configuré MPLAB X y el compilador XC8 exitosamente (T1.2) </w:t>
+      </w:r>
+    </w:p>
+    <w:p>
+      <w:pPr>
+        <w:numPr>
+          <w:ilvl w:val="0"/>
+          <w:numId w:val="6"/>
+        </w:numPr>
+      </w:pPr>
+      <w:r>
+        <w:t xml:space="preserve">Implementé la inicialización del módulo UART del PIC a 9600 baudios (T1.4) </w:t>
+      </w:r>
+    </w:p>
+    <w:p>
+      <w:pPr>
+        <w:numPr>
+          <w:ilvl w:val="0"/>
+          <w:numId w:val="6"/>
+        </w:numPr>
+      </w:pPr>
+      <w:r>
+        <w:t>Probé la transmisión básica enviando caracteres desde el PIC hacia el PC usando un terminal serial</w:t>
+      </w:r>
+    </w:p>
+    <w:p>
+      <w:pPr>
+        <w:numPr>
+          <w:ilvl w:val="0"/>
+          <w:numId w:val="6"/>
+        </w:numPr>
+      </w:pPr>
+      <w:r>
+        <w:t>Verifiqué que la comunicación es estable con el módulo FT232RS</w:t>
+      </w:r>
+    </w:p>
+    <w:p/>
+    <w:p>
+      <w:pPr>
+        <w:rPr>
+          <w:i/>
+          <w:iCs/>
+        </w:rPr>
+      </w:pPr>
+      <w:r>
+        <w:rPr>
+          <w:i/>
+          <w:iCs/>
+        </w:rPr>
+        <w:t>¿Qué haré hoy?</w:t>
+      </w:r>
+    </w:p>
+    <w:p>
+      <w:pPr>
+        <w:numPr>
+          <w:ilvl w:val="0"/>
+          <w:numId w:val="7"/>
+        </w:numPr>
+      </w:pPr>
+      <w:r>
+        <w:t>Implementar el buffer circular de 256 bytes para recepción UART (T2.2)</w:t>
+      </w:r>
+    </w:p>
+    <w:p>
+      <w:pPr>
+        <w:numPr>
+          <w:ilvl w:val="0"/>
+          <w:numId w:val="7"/>
+        </w:numPr>
+      </w:pPr>
+      <w:r>
+        <w:t xml:space="preserve">Comenzar con el </w:t>
+      </w:r>
+      <w:proofErr w:type="spellStart"/>
+      <w:r>
+        <w:t>parser</w:t>
+      </w:r>
+      <w:proofErr w:type="spellEnd"/>
+      <w:r>
+        <w:t xml:space="preserve"> JSON ligero: identificar delimitadores  (T2.3)</w:t>
+      </w:r>
+    </w:p>
+    <w:p>
+      <w:pPr>
+        <w:numPr>
+          <w:ilvl w:val="0"/>
+          <w:numId w:val="7"/>
+        </w:numPr>
+      </w:pPr>
+      <w:r>
+        <w:t>Implementar extracción de campos básicos del JSON (</w:t>
+      </w:r>
+      <w:proofErr w:type="spellStart"/>
+      <w:r>
+        <w:t>character</w:t>
+      </w:r>
+      <w:proofErr w:type="spellEnd"/>
+      <w:r>
+        <w:t xml:space="preserve"> y </w:t>
+      </w:r>
+      <w:proofErr w:type="spellStart"/>
+      <w:r>
+        <w:t>obstacle</w:t>
+      </w:r>
+      <w:proofErr w:type="spellEnd"/>
+      <w:r>
+        <w:t>)</w:t>
+      </w:r>
+    </w:p>
+    <w:p>
+      <w:pPr>
+        <w:numPr>
+          <w:ilvl w:val="0"/>
+          <w:numId w:val="7"/>
+        </w:numPr>
+      </w:pPr>
+      <w:r>
+        <w:t>Coordinar con mi compañero para definir el esquema JSON definitivo</w:t>
+      </w:r>
+    </w:p>
+    <w:p>
+      <w:pPr>
+        <w:numPr>
+          <w:ilvl w:val="0"/>
+          <w:numId w:val="7"/>
+        </w:numPr>
+      </w:pPr>
+      <w:r>
+        <w:t xml:space="preserve">Realizar pruebas de recepción con datos enviados desde </w:t>
+      </w:r>
+      <w:proofErr w:type="spellStart"/>
+      <w:r>
+        <w:t>Flask</w:t>
+      </w:r>
+      <w:proofErr w:type="spellEnd"/>
+      <w:r>
+        <w:t xml:space="preserve"> (T2.5)</w:t>
+      </w:r>
+    </w:p>
+    <w:p/>
+    <w:p>
+      <w:pPr>
+        <w:rPr>
+          <w:i/>
+          <w:iCs/>
+        </w:rPr>
+      </w:pPr>
+      <w:r>
+        <w:rPr>
+          <w:i/>
+          <w:iCs/>
+        </w:rPr>
+        <w:t>Impedimentos detectados:</w:t>
+      </w:r>
+    </w:p>
+    <w:p>
+      <w:pPr>
+        <w:numPr>
+          <w:ilvl w:val="0"/>
+          <w:numId w:val="8"/>
+        </w:numPr>
+      </w:pPr>
+      <w:r>
+        <w:rPr>
+          <w:b/>
+          <w:bCs/>
+        </w:rPr>
+        <w:t>IMPEDIMENTO RESUELTO:</w:t>
+      </w:r>
+      <w:r>
+        <w:t xml:space="preserve"> Ayer tuve dudas sobre la gestión de memoria RAM, pero tras revisar el </w:t>
+      </w:r>
+      <w:proofErr w:type="spellStart"/>
+      <w:r>
+        <w:t>datasheet</w:t>
+      </w:r>
+      <w:proofErr w:type="spellEnd"/>
+      <w:r>
+        <w:t xml:space="preserve"> confirmé que tengo suficiente espacio (368 bytes) para el buffer y el </w:t>
+      </w:r>
+      <w:proofErr w:type="spellStart"/>
+      <w:r>
+        <w:t>parser</w:t>
+      </w:r>
+      <w:proofErr w:type="spellEnd"/>
+      <w:r>
+        <w:t xml:space="preserve"> si optimizo bien.</w:t>
+      </w:r>
+    </w:p>
+    <w:p>
+      <w:pPr>
+        <w:numPr>
+          <w:ilvl w:val="0"/>
+          <w:numId w:val="8"/>
+        </w:numPr>
+      </w:pPr>
+      <w:r>
+        <w:rPr>
+          <w:b/>
+          <w:bCs/>
+        </w:rPr>
+        <w:lastRenderedPageBreak/>
+        <w:t>NUEVO IMPEDIMENTO:</w:t>
+      </w:r>
+      <w:r>
+        <w:t xml:space="preserve"> Necesito acordar con mi compañero el formato JSON exacto para que el </w:t>
+      </w:r>
+      <w:proofErr w:type="spellStart"/>
+      <w:r>
+        <w:t>parser</w:t>
+      </w:r>
+      <w:proofErr w:type="spellEnd"/>
+      <w:r>
+        <w:t xml:space="preserve"> sea lo más eficiente posible.</w:t>
+      </w:r>
+    </w:p>
+    <w:p/>
     <w:sectPr>
       <w:pgSz w:w="12240" w:h="15840"/>
       <w:pgMar w:top="1417" w:right="1701" w:bottom="1417" w:left="1701" w:header="708" w:footer="708" w:gutter="0"/>
@@ -484,6 +1211,602 @@
 <file path=word/numbering.xml><?xml version="1.0" encoding="utf-8"?>
 <w:numbering xmlns:wpc="http://schemas.microsoft.com/office/word/2010/wordprocessingCanvas" xmlns:cx="http://schemas.microsoft.com/office/drawing/2014/chartex" xmlns:cx1="http://schemas.microsoft.com/office/drawing/2015/9/8/chartex" xmlns:cx2="http://schemas.microsoft.com/office/drawing/2015/10/21/chartex" xmlns:cx3="http://schemas.microsoft.com/office/drawing/2016/5/9/chartex" xmlns:cx4="http://schemas.microsoft.com/office/drawing/2016/5/10/chartex" xmlns:cx5="http://schemas.microsoft.com/office/drawing/2016/5/11/chartex" xmlns:cx6="http://schemas.microsoft.com/office/drawing/2016/5/12/chartex" xmlns:cx7="http://schemas.microsoft.com/office/drawing/2016/5/13/chartex" xmlns:cx8="http://schemas.microsoft.com/office/drawing/2016/5/14/chartex" xmlns:mc="http://schemas.openxmlformats.org/markup-compatibility/2006" xmlns:aink="http://schemas.microsoft.com/office/drawing/2016/ink" xmlns:am3d="http://schemas.microsoft.com/office/drawing/2017/model3d" xmlns:o="urn:schemas-microsoft-com:office:office" xmlns:oel="http://schemas.microsoft.com/office/2019/extlst" xmlns:r="http://schemas.openxmlformats.org/officeDocument/2006/relationships" xmlns:m="http://schemas.openxmlformats.org/officeDocument/2006/math" xmlns:v="urn:schemas-microsoft-com:vml" xmlns:wp14="http://schemas.microsoft.com/office/word/2010/wordprocessingDrawing" xmlns:wp="http://schemas.openxmlformats.org/drawingml/2006/wordprocessingDrawing" xmlns:w10="urn:schemas-microsoft-com:office:word" xmlns:w="http://schemas.openxmlformats.org/wordprocessingml/2006/main" xmlns:w14="http://schemas.microsoft.com/office/word/2010/wordml" xmlns:w15="http://schemas.microsoft.com/office/word/2012/wordml" xmlns:w16cex="http://schemas.microsoft.com/office/word/2018/wordml/cex" xmlns:w16cid="http://schemas.microsoft.com/office/word/2016/wordml/cid" xmlns:w16="http://schemas.microsoft.com/office/word/2018/wordml" xmlns:w16du="http://schemas.microsoft.com/office/word/2023/wordml/word16du" xmlns:w16sdtdh="http://schemas.microsoft.com/office/word/2020/wordml/sdtdatahash" xmlns:w16sdtfl="http://schemas.microsoft.com/office/word/2024/wordml/sdtformatlock" xmlns:w16se="http://schemas.microsoft.com/office/word/2015/wordml/symex" xmlns:wpg="http://schemas.microsoft.com/office/word/2010/wordprocessingGroup" xmlns:wpi="http://schemas.microsoft.com/office/word/2010/wordprocessingInk" xmlns:wne="http://schemas.microsoft.com/office/word/2006/wordml" xmlns:wps="http://schemas.microsoft.com/office/word/2010/wordprocessingShape" mc:Ignorable="w14 w15 w16se w16cid w16 w16cex w16sdtdh w16sdtfl w16du wp14">
   <w:abstractNum w:abstractNumId="0" w15:restartNumberingAfterBreak="0">
+    <w:nsid w:val="0E657328"/>
+    <w:multiLevelType w:val="multilevel"/>
+    <w:tmpl w:val="4252D06C"/>
+    <w:lvl w:ilvl="0">
+      <w:start w:val="1"/>
+      <w:numFmt w:val="bullet"/>
+      <w:lvlText w:val=""/>
+      <w:lvlJc w:val="left"/>
+      <w:pPr>
+        <w:tabs>
+          <w:tab w:val="num" w:pos="720"/>
+        </w:tabs>
+        <w:ind w:left="720" w:hanging="360"/>
+      </w:pPr>
+      <w:rPr>
+        <w:rFonts w:ascii="Symbol" w:hAnsi="Symbol" w:hint="default"/>
+        <w:sz w:val="20"/>
+      </w:rPr>
+    </w:lvl>
+    <w:lvl w:ilvl="1" w:tentative="1">
+      <w:start w:val="1"/>
+      <w:numFmt w:val="bullet"/>
+      <w:lvlText w:val="o"/>
+      <w:lvlJc w:val="left"/>
+      <w:pPr>
+        <w:tabs>
+          <w:tab w:val="num" w:pos="1440"/>
+        </w:tabs>
+        <w:ind w:left="1440" w:hanging="360"/>
+      </w:pPr>
+      <w:rPr>
+        <w:rFonts w:ascii="Courier New" w:hAnsi="Courier New" w:hint="default"/>
+        <w:sz w:val="20"/>
+      </w:rPr>
+    </w:lvl>
+    <w:lvl w:ilvl="2" w:tentative="1">
+      <w:start w:val="1"/>
+      <w:numFmt w:val="bullet"/>
+      <w:lvlText w:val=""/>
+      <w:lvlJc w:val="left"/>
+      <w:pPr>
+        <w:tabs>
+          <w:tab w:val="num" w:pos="2160"/>
+        </w:tabs>
+        <w:ind w:left="2160" w:hanging="360"/>
+      </w:pPr>
+      <w:rPr>
+        <w:rFonts w:ascii="Wingdings" w:hAnsi="Wingdings" w:hint="default"/>
+        <w:sz w:val="20"/>
+      </w:rPr>
+    </w:lvl>
+    <w:lvl w:ilvl="3" w:tentative="1">
+      <w:start w:val="1"/>
+      <w:numFmt w:val="bullet"/>
+      <w:lvlText w:val=""/>
+      <w:lvlJc w:val="left"/>
+      <w:pPr>
+        <w:tabs>
+          <w:tab w:val="num" w:pos="2880"/>
+        </w:tabs>
+        <w:ind w:left="2880" w:hanging="360"/>
+      </w:pPr>
+      <w:rPr>
+        <w:rFonts w:ascii="Wingdings" w:hAnsi="Wingdings" w:hint="default"/>
+        <w:sz w:val="20"/>
+      </w:rPr>
+    </w:lvl>
+    <w:lvl w:ilvl="4" w:tentative="1">
+      <w:start w:val="1"/>
+      <w:numFmt w:val="bullet"/>
+      <w:lvlText w:val=""/>
+      <w:lvlJc w:val="left"/>
+      <w:pPr>
+        <w:tabs>
+          <w:tab w:val="num" w:pos="3600"/>
+        </w:tabs>
+        <w:ind w:left="3600" w:hanging="360"/>
+      </w:pPr>
+      <w:rPr>
+        <w:rFonts w:ascii="Wingdings" w:hAnsi="Wingdings" w:hint="default"/>
+        <w:sz w:val="20"/>
+      </w:rPr>
+    </w:lvl>
+    <w:lvl w:ilvl="5" w:tentative="1">
+      <w:start w:val="1"/>
+      <w:numFmt w:val="bullet"/>
+      <w:lvlText w:val=""/>
+      <w:lvlJc w:val="left"/>
+      <w:pPr>
+        <w:tabs>
+          <w:tab w:val="num" w:pos="4320"/>
+        </w:tabs>
+        <w:ind w:left="4320" w:hanging="360"/>
+      </w:pPr>
+      <w:rPr>
+        <w:rFonts w:ascii="Wingdings" w:hAnsi="Wingdings" w:hint="default"/>
+        <w:sz w:val="20"/>
+      </w:rPr>
+    </w:lvl>
+    <w:lvl w:ilvl="6" w:tentative="1">
+      <w:start w:val="1"/>
+      <w:numFmt w:val="bullet"/>
+      <w:lvlText w:val=""/>
+      <w:lvlJc w:val="left"/>
+      <w:pPr>
+        <w:tabs>
+          <w:tab w:val="num" w:pos="5040"/>
+        </w:tabs>
+        <w:ind w:left="5040" w:hanging="360"/>
+      </w:pPr>
+      <w:rPr>
+        <w:rFonts w:ascii="Wingdings" w:hAnsi="Wingdings" w:hint="default"/>
+        <w:sz w:val="20"/>
+      </w:rPr>
+    </w:lvl>
+    <w:lvl w:ilvl="7" w:tentative="1">
+      <w:start w:val="1"/>
+      <w:numFmt w:val="bullet"/>
+      <w:lvlText w:val=""/>
+      <w:lvlJc w:val="left"/>
+      <w:pPr>
+        <w:tabs>
+          <w:tab w:val="num" w:pos="5760"/>
+        </w:tabs>
+        <w:ind w:left="5760" w:hanging="360"/>
+      </w:pPr>
+      <w:rPr>
+        <w:rFonts w:ascii="Wingdings" w:hAnsi="Wingdings" w:hint="default"/>
+        <w:sz w:val="20"/>
+      </w:rPr>
+    </w:lvl>
+    <w:lvl w:ilvl="8" w:tentative="1">
+      <w:start w:val="1"/>
+      <w:numFmt w:val="bullet"/>
+      <w:lvlText w:val=""/>
+      <w:lvlJc w:val="left"/>
+      <w:pPr>
+        <w:tabs>
+          <w:tab w:val="num" w:pos="6480"/>
+        </w:tabs>
+        <w:ind w:left="6480" w:hanging="360"/>
+      </w:pPr>
+      <w:rPr>
+        <w:rFonts w:ascii="Wingdings" w:hAnsi="Wingdings" w:hint="default"/>
+        <w:sz w:val="20"/>
+      </w:rPr>
+    </w:lvl>
+  </w:abstractNum>
+  <w:abstractNum w:abstractNumId="1" w15:restartNumberingAfterBreak="0">
+    <w:nsid w:val="1EAE23D9"/>
+    <w:multiLevelType w:val="multilevel"/>
+    <w:tmpl w:val="04B29E90"/>
+    <w:lvl w:ilvl="0">
+      <w:start w:val="1"/>
+      <w:numFmt w:val="bullet"/>
+      <w:lvlText w:val=""/>
+      <w:lvlJc w:val="left"/>
+      <w:pPr>
+        <w:tabs>
+          <w:tab w:val="num" w:pos="720"/>
+        </w:tabs>
+        <w:ind w:left="720" w:hanging="360"/>
+      </w:pPr>
+      <w:rPr>
+        <w:rFonts w:ascii="Symbol" w:hAnsi="Symbol" w:hint="default"/>
+        <w:sz w:val="20"/>
+      </w:rPr>
+    </w:lvl>
+    <w:lvl w:ilvl="1" w:tentative="1">
+      <w:start w:val="1"/>
+      <w:numFmt w:val="bullet"/>
+      <w:lvlText w:val="o"/>
+      <w:lvlJc w:val="left"/>
+      <w:pPr>
+        <w:tabs>
+          <w:tab w:val="num" w:pos="1440"/>
+        </w:tabs>
+        <w:ind w:left="1440" w:hanging="360"/>
+      </w:pPr>
+      <w:rPr>
+        <w:rFonts w:ascii="Courier New" w:hAnsi="Courier New" w:hint="default"/>
+        <w:sz w:val="20"/>
+      </w:rPr>
+    </w:lvl>
+    <w:lvl w:ilvl="2" w:tentative="1">
+      <w:start w:val="1"/>
+      <w:numFmt w:val="bullet"/>
+      <w:lvlText w:val=""/>
+      <w:lvlJc w:val="left"/>
+      <w:pPr>
+        <w:tabs>
+          <w:tab w:val="num" w:pos="2160"/>
+        </w:tabs>
+        <w:ind w:left="2160" w:hanging="360"/>
+      </w:pPr>
+      <w:rPr>
+        <w:rFonts w:ascii="Wingdings" w:hAnsi="Wingdings" w:hint="default"/>
+        <w:sz w:val="20"/>
+      </w:rPr>
+    </w:lvl>
+    <w:lvl w:ilvl="3" w:tentative="1">
+      <w:start w:val="1"/>
+      <w:numFmt w:val="bullet"/>
+      <w:lvlText w:val=""/>
+      <w:lvlJc w:val="left"/>
+      <w:pPr>
+        <w:tabs>
+          <w:tab w:val="num" w:pos="2880"/>
+        </w:tabs>
+        <w:ind w:left="2880" w:hanging="360"/>
+      </w:pPr>
+      <w:rPr>
+        <w:rFonts w:ascii="Wingdings" w:hAnsi="Wingdings" w:hint="default"/>
+        <w:sz w:val="20"/>
+      </w:rPr>
+    </w:lvl>
+    <w:lvl w:ilvl="4" w:tentative="1">
+      <w:start w:val="1"/>
+      <w:numFmt w:val="bullet"/>
+      <w:lvlText w:val=""/>
+      <w:lvlJc w:val="left"/>
+      <w:pPr>
+        <w:tabs>
+          <w:tab w:val="num" w:pos="3600"/>
+        </w:tabs>
+        <w:ind w:left="3600" w:hanging="360"/>
+      </w:pPr>
+      <w:rPr>
+        <w:rFonts w:ascii="Wingdings" w:hAnsi="Wingdings" w:hint="default"/>
+        <w:sz w:val="20"/>
+      </w:rPr>
+    </w:lvl>
+    <w:lvl w:ilvl="5" w:tentative="1">
+      <w:start w:val="1"/>
+      <w:numFmt w:val="bullet"/>
+      <w:lvlText w:val=""/>
+      <w:lvlJc w:val="left"/>
+      <w:pPr>
+        <w:tabs>
+          <w:tab w:val="num" w:pos="4320"/>
+        </w:tabs>
+        <w:ind w:left="4320" w:hanging="360"/>
+      </w:pPr>
+      <w:rPr>
+        <w:rFonts w:ascii="Wingdings" w:hAnsi="Wingdings" w:hint="default"/>
+        <w:sz w:val="20"/>
+      </w:rPr>
+    </w:lvl>
+    <w:lvl w:ilvl="6" w:tentative="1">
+      <w:start w:val="1"/>
+      <w:numFmt w:val="bullet"/>
+      <w:lvlText w:val=""/>
+      <w:lvlJc w:val="left"/>
+      <w:pPr>
+        <w:tabs>
+          <w:tab w:val="num" w:pos="5040"/>
+        </w:tabs>
+        <w:ind w:left="5040" w:hanging="360"/>
+      </w:pPr>
+      <w:rPr>
+        <w:rFonts w:ascii="Wingdings" w:hAnsi="Wingdings" w:hint="default"/>
+        <w:sz w:val="20"/>
+      </w:rPr>
+    </w:lvl>
+    <w:lvl w:ilvl="7" w:tentative="1">
+      <w:start w:val="1"/>
+      <w:numFmt w:val="bullet"/>
+      <w:lvlText w:val=""/>
+      <w:lvlJc w:val="left"/>
+      <w:pPr>
+        <w:tabs>
+          <w:tab w:val="num" w:pos="5760"/>
+        </w:tabs>
+        <w:ind w:left="5760" w:hanging="360"/>
+      </w:pPr>
+      <w:rPr>
+        <w:rFonts w:ascii="Wingdings" w:hAnsi="Wingdings" w:hint="default"/>
+        <w:sz w:val="20"/>
+      </w:rPr>
+    </w:lvl>
+    <w:lvl w:ilvl="8" w:tentative="1">
+      <w:start w:val="1"/>
+      <w:numFmt w:val="bullet"/>
+      <w:lvlText w:val=""/>
+      <w:lvlJc w:val="left"/>
+      <w:pPr>
+        <w:tabs>
+          <w:tab w:val="num" w:pos="6480"/>
+        </w:tabs>
+        <w:ind w:left="6480" w:hanging="360"/>
+      </w:pPr>
+      <w:rPr>
+        <w:rFonts w:ascii="Wingdings" w:hAnsi="Wingdings" w:hint="default"/>
+        <w:sz w:val="20"/>
+      </w:rPr>
+    </w:lvl>
+  </w:abstractNum>
+  <w:abstractNum w:abstractNumId="2" w15:restartNumberingAfterBreak="0">
+    <w:nsid w:val="1FA36462"/>
+    <w:multiLevelType w:val="multilevel"/>
+    <w:tmpl w:val="86DAEA14"/>
+    <w:lvl w:ilvl="0">
+      <w:start w:val="1"/>
+      <w:numFmt w:val="bullet"/>
+      <w:lvlText w:val=""/>
+      <w:lvlJc w:val="left"/>
+      <w:pPr>
+        <w:tabs>
+          <w:tab w:val="num" w:pos="720"/>
+        </w:tabs>
+        <w:ind w:left="720" w:hanging="360"/>
+      </w:pPr>
+      <w:rPr>
+        <w:rFonts w:ascii="Symbol" w:hAnsi="Symbol" w:hint="default"/>
+        <w:sz w:val="20"/>
+      </w:rPr>
+    </w:lvl>
+    <w:lvl w:ilvl="1" w:tentative="1">
+      <w:start w:val="1"/>
+      <w:numFmt w:val="bullet"/>
+      <w:lvlText w:val="o"/>
+      <w:lvlJc w:val="left"/>
+      <w:pPr>
+        <w:tabs>
+          <w:tab w:val="num" w:pos="1440"/>
+        </w:tabs>
+        <w:ind w:left="1440" w:hanging="360"/>
+      </w:pPr>
+      <w:rPr>
+        <w:rFonts w:ascii="Courier New" w:hAnsi="Courier New" w:hint="default"/>
+        <w:sz w:val="20"/>
+      </w:rPr>
+    </w:lvl>
+    <w:lvl w:ilvl="2" w:tentative="1">
+      <w:start w:val="1"/>
+      <w:numFmt w:val="bullet"/>
+      <w:lvlText w:val=""/>
+      <w:lvlJc w:val="left"/>
+      <w:pPr>
+        <w:tabs>
+          <w:tab w:val="num" w:pos="2160"/>
+        </w:tabs>
+        <w:ind w:left="2160" w:hanging="360"/>
+      </w:pPr>
+      <w:rPr>
+        <w:rFonts w:ascii="Wingdings" w:hAnsi="Wingdings" w:hint="default"/>
+        <w:sz w:val="20"/>
+      </w:rPr>
+    </w:lvl>
+    <w:lvl w:ilvl="3" w:tentative="1">
+      <w:start w:val="1"/>
+      <w:numFmt w:val="bullet"/>
+      <w:lvlText w:val=""/>
+      <w:lvlJc w:val="left"/>
+      <w:pPr>
+        <w:tabs>
+          <w:tab w:val="num" w:pos="2880"/>
+        </w:tabs>
+        <w:ind w:left="2880" w:hanging="360"/>
+      </w:pPr>
+      <w:rPr>
+        <w:rFonts w:ascii="Wingdings" w:hAnsi="Wingdings" w:hint="default"/>
+        <w:sz w:val="20"/>
+      </w:rPr>
+    </w:lvl>
+    <w:lvl w:ilvl="4" w:tentative="1">
+      <w:start w:val="1"/>
+      <w:numFmt w:val="bullet"/>
+      <w:lvlText w:val=""/>
+      <w:lvlJc w:val="left"/>
+      <w:pPr>
+        <w:tabs>
+          <w:tab w:val="num" w:pos="3600"/>
+        </w:tabs>
+        <w:ind w:left="3600" w:hanging="360"/>
+      </w:pPr>
+      <w:rPr>
+        <w:rFonts w:ascii="Wingdings" w:hAnsi="Wingdings" w:hint="default"/>
+        <w:sz w:val="20"/>
+      </w:rPr>
+    </w:lvl>
+    <w:lvl w:ilvl="5" w:tentative="1">
+      <w:start w:val="1"/>
+      <w:numFmt w:val="bullet"/>
+      <w:lvlText w:val=""/>
+      <w:lvlJc w:val="left"/>
+      <w:pPr>
+        <w:tabs>
+          <w:tab w:val="num" w:pos="4320"/>
+        </w:tabs>
+        <w:ind w:left="4320" w:hanging="360"/>
+      </w:pPr>
+      <w:rPr>
+        <w:rFonts w:ascii="Wingdings" w:hAnsi="Wingdings" w:hint="default"/>
+        <w:sz w:val="20"/>
+      </w:rPr>
+    </w:lvl>
+    <w:lvl w:ilvl="6" w:tentative="1">
+      <w:start w:val="1"/>
+      <w:numFmt w:val="bullet"/>
+      <w:lvlText w:val=""/>
+      <w:lvlJc w:val="left"/>
+      <w:pPr>
+        <w:tabs>
+          <w:tab w:val="num" w:pos="5040"/>
+        </w:tabs>
+        <w:ind w:left="5040" w:hanging="360"/>
+      </w:pPr>
+      <w:rPr>
+        <w:rFonts w:ascii="Wingdings" w:hAnsi="Wingdings" w:hint="default"/>
+        <w:sz w:val="20"/>
+      </w:rPr>
+    </w:lvl>
+    <w:lvl w:ilvl="7" w:tentative="1">
+      <w:start w:val="1"/>
+      <w:numFmt w:val="bullet"/>
+      <w:lvlText w:val=""/>
+      <w:lvlJc w:val="left"/>
+      <w:pPr>
+        <w:tabs>
+          <w:tab w:val="num" w:pos="5760"/>
+        </w:tabs>
+        <w:ind w:left="5760" w:hanging="360"/>
+      </w:pPr>
+      <w:rPr>
+        <w:rFonts w:ascii="Wingdings" w:hAnsi="Wingdings" w:hint="default"/>
+        <w:sz w:val="20"/>
+      </w:rPr>
+    </w:lvl>
+    <w:lvl w:ilvl="8" w:tentative="1">
+      <w:start w:val="1"/>
+      <w:numFmt w:val="bullet"/>
+      <w:lvlText w:val=""/>
+      <w:lvlJc w:val="left"/>
+      <w:pPr>
+        <w:tabs>
+          <w:tab w:val="num" w:pos="6480"/>
+        </w:tabs>
+        <w:ind w:left="6480" w:hanging="360"/>
+      </w:pPr>
+      <w:rPr>
+        <w:rFonts w:ascii="Wingdings" w:hAnsi="Wingdings" w:hint="default"/>
+        <w:sz w:val="20"/>
+      </w:rPr>
+    </w:lvl>
+  </w:abstractNum>
+  <w:abstractNum w:abstractNumId="3" w15:restartNumberingAfterBreak="0">
+    <w:nsid w:val="23400F7A"/>
+    <w:multiLevelType w:val="multilevel"/>
+    <w:tmpl w:val="DF2E8D1E"/>
+    <w:lvl w:ilvl="0">
+      <w:start w:val="1"/>
+      <w:numFmt w:val="bullet"/>
+      <w:lvlText w:val=""/>
+      <w:lvlJc w:val="left"/>
+      <w:pPr>
+        <w:tabs>
+          <w:tab w:val="num" w:pos="720"/>
+        </w:tabs>
+        <w:ind w:left="720" w:hanging="360"/>
+      </w:pPr>
+      <w:rPr>
+        <w:rFonts w:ascii="Symbol" w:hAnsi="Symbol" w:hint="default"/>
+        <w:sz w:val="20"/>
+      </w:rPr>
+    </w:lvl>
+    <w:lvl w:ilvl="1" w:tentative="1">
+      <w:start w:val="1"/>
+      <w:numFmt w:val="bullet"/>
+      <w:lvlText w:val="o"/>
+      <w:lvlJc w:val="left"/>
+      <w:pPr>
+        <w:tabs>
+          <w:tab w:val="num" w:pos="1440"/>
+        </w:tabs>
+        <w:ind w:left="1440" w:hanging="360"/>
+      </w:pPr>
+      <w:rPr>
+        <w:rFonts w:ascii="Courier New" w:hAnsi="Courier New" w:hint="default"/>
+        <w:sz w:val="20"/>
+      </w:rPr>
+    </w:lvl>
+    <w:lvl w:ilvl="2" w:tentative="1">
+      <w:start w:val="1"/>
+      <w:numFmt w:val="bullet"/>
+      <w:lvlText w:val=""/>
+      <w:lvlJc w:val="left"/>
+      <w:pPr>
+        <w:tabs>
+          <w:tab w:val="num" w:pos="2160"/>
+        </w:tabs>
+        <w:ind w:left="2160" w:hanging="360"/>
+      </w:pPr>
+      <w:rPr>
+        <w:rFonts w:ascii="Wingdings" w:hAnsi="Wingdings" w:hint="default"/>
+        <w:sz w:val="20"/>
+      </w:rPr>
+    </w:lvl>
+    <w:lvl w:ilvl="3" w:tentative="1">
+      <w:start w:val="1"/>
+      <w:numFmt w:val="bullet"/>
+      <w:lvlText w:val=""/>
+      <w:lvlJc w:val="left"/>
+      <w:pPr>
+        <w:tabs>
+          <w:tab w:val="num" w:pos="2880"/>
+        </w:tabs>
+        <w:ind w:left="2880" w:hanging="360"/>
+      </w:pPr>
+      <w:rPr>
+        <w:rFonts w:ascii="Wingdings" w:hAnsi="Wingdings" w:hint="default"/>
+        <w:sz w:val="20"/>
+      </w:rPr>
+    </w:lvl>
+    <w:lvl w:ilvl="4" w:tentative="1">
+      <w:start w:val="1"/>
+      <w:numFmt w:val="bullet"/>
+      <w:lvlText w:val=""/>
+      <w:lvlJc w:val="left"/>
+      <w:pPr>
+        <w:tabs>
+          <w:tab w:val="num" w:pos="3600"/>
+        </w:tabs>
+        <w:ind w:left="3600" w:hanging="360"/>
+      </w:pPr>
+      <w:rPr>
+        <w:rFonts w:ascii="Wingdings" w:hAnsi="Wingdings" w:hint="default"/>
+        <w:sz w:val="20"/>
+      </w:rPr>
+    </w:lvl>
+    <w:lvl w:ilvl="5" w:tentative="1">
+      <w:start w:val="1"/>
+      <w:numFmt w:val="bullet"/>
+      <w:lvlText w:val=""/>
+      <w:lvlJc w:val="left"/>
+      <w:pPr>
+        <w:tabs>
+          <w:tab w:val="num" w:pos="4320"/>
+        </w:tabs>
+        <w:ind w:left="4320" w:hanging="360"/>
+      </w:pPr>
+      <w:rPr>
+        <w:rFonts w:ascii="Wingdings" w:hAnsi="Wingdings" w:hint="default"/>
+        <w:sz w:val="20"/>
+      </w:rPr>
+    </w:lvl>
+    <w:lvl w:ilvl="6" w:tentative="1">
+      <w:start w:val="1"/>
+      <w:numFmt w:val="bullet"/>
+      <w:lvlText w:val=""/>
+      <w:lvlJc w:val="left"/>
+      <w:pPr>
+        <w:tabs>
+          <w:tab w:val="num" w:pos="5040"/>
+        </w:tabs>
+        <w:ind w:left="5040" w:hanging="360"/>
+      </w:pPr>
+      <w:rPr>
+        <w:rFonts w:ascii="Wingdings" w:hAnsi="Wingdings" w:hint="default"/>
+        <w:sz w:val="20"/>
+      </w:rPr>
+    </w:lvl>
+    <w:lvl w:ilvl="7" w:tentative="1">
+      <w:start w:val="1"/>
+      <w:numFmt w:val="bullet"/>
+      <w:lvlText w:val=""/>
+      <w:lvlJc w:val="left"/>
+      <w:pPr>
+        <w:tabs>
+          <w:tab w:val="num" w:pos="5760"/>
+        </w:tabs>
+        <w:ind w:left="5760" w:hanging="360"/>
+      </w:pPr>
+      <w:rPr>
+        <w:rFonts w:ascii="Wingdings" w:hAnsi="Wingdings" w:hint="default"/>
+        <w:sz w:val="20"/>
+      </w:rPr>
+    </w:lvl>
+    <w:lvl w:ilvl="8" w:tentative="1">
+      <w:start w:val="1"/>
+      <w:numFmt w:val="bullet"/>
+      <w:lvlText w:val=""/>
+      <w:lvlJc w:val="left"/>
+      <w:pPr>
+        <w:tabs>
+          <w:tab w:val="num" w:pos="6480"/>
+        </w:tabs>
+        <w:ind w:left="6480" w:hanging="360"/>
+      </w:pPr>
+      <w:rPr>
+        <w:rFonts w:ascii="Wingdings" w:hAnsi="Wingdings" w:hint="default"/>
+        <w:sz w:val="20"/>
+      </w:rPr>
+    </w:lvl>
+  </w:abstractNum>
+  <w:abstractNum w:abstractNumId="4" w15:restartNumberingAfterBreak="0">
     <w:nsid w:val="2E4B30CD"/>
     <w:multiLevelType w:val="hybridMultilevel"/>
     <w:tmpl w:val="ED30F192"/>
@@ -596,7 +1919,156 @@
       </w:rPr>
     </w:lvl>
   </w:abstractNum>
-  <w:abstractNum w:abstractNumId="1" w15:restartNumberingAfterBreak="0">
+  <w:abstractNum w:abstractNumId="5" w15:restartNumberingAfterBreak="0">
+    <w:nsid w:val="44385859"/>
+    <w:multiLevelType w:val="multilevel"/>
+    <w:tmpl w:val="319A68A6"/>
+    <w:lvl w:ilvl="0">
+      <w:start w:val="1"/>
+      <w:numFmt w:val="bullet"/>
+      <w:lvlText w:val=""/>
+      <w:lvlJc w:val="left"/>
+      <w:pPr>
+        <w:tabs>
+          <w:tab w:val="num" w:pos="720"/>
+        </w:tabs>
+        <w:ind w:left="720" w:hanging="360"/>
+      </w:pPr>
+      <w:rPr>
+        <w:rFonts w:ascii="Symbol" w:hAnsi="Symbol" w:hint="default"/>
+        <w:sz w:val="20"/>
+      </w:rPr>
+    </w:lvl>
+    <w:lvl w:ilvl="1" w:tentative="1">
+      <w:start w:val="1"/>
+      <w:numFmt w:val="bullet"/>
+      <w:lvlText w:val="o"/>
+      <w:lvlJc w:val="left"/>
+      <w:pPr>
+        <w:tabs>
+          <w:tab w:val="num" w:pos="1440"/>
+        </w:tabs>
+        <w:ind w:left="1440" w:hanging="360"/>
+      </w:pPr>
+      <w:rPr>
+        <w:rFonts w:ascii="Courier New" w:hAnsi="Courier New" w:hint="default"/>
+        <w:sz w:val="20"/>
+      </w:rPr>
+    </w:lvl>
+    <w:lvl w:ilvl="2" w:tentative="1">
+      <w:start w:val="1"/>
+      <w:numFmt w:val="bullet"/>
+      <w:lvlText w:val=""/>
+      <w:lvlJc w:val="left"/>
+      <w:pPr>
+        <w:tabs>
+          <w:tab w:val="num" w:pos="2160"/>
+        </w:tabs>
+        <w:ind w:left="2160" w:hanging="360"/>
+      </w:pPr>
+      <w:rPr>
+        <w:rFonts w:ascii="Wingdings" w:hAnsi="Wingdings" w:hint="default"/>
+        <w:sz w:val="20"/>
+      </w:rPr>
+    </w:lvl>
+    <w:lvl w:ilvl="3" w:tentative="1">
+      <w:start w:val="1"/>
+      <w:numFmt w:val="bullet"/>
+      <w:lvlText w:val=""/>
+      <w:lvlJc w:val="left"/>
+      <w:pPr>
+        <w:tabs>
+          <w:tab w:val="num" w:pos="2880"/>
+        </w:tabs>
+        <w:ind w:left="2880" w:hanging="360"/>
+      </w:pPr>
+      <w:rPr>
+        <w:rFonts w:ascii="Wingdings" w:hAnsi="Wingdings" w:hint="default"/>
+        <w:sz w:val="20"/>
+      </w:rPr>
+    </w:lvl>
+    <w:lvl w:ilvl="4" w:tentative="1">
+      <w:start w:val="1"/>
+      <w:numFmt w:val="bullet"/>
+      <w:lvlText w:val=""/>
+      <w:lvlJc w:val="left"/>
+      <w:pPr>
+        <w:tabs>
+          <w:tab w:val="num" w:pos="3600"/>
+        </w:tabs>
+        <w:ind w:left="3600" w:hanging="360"/>
+      </w:pPr>
+      <w:rPr>
+        <w:rFonts w:ascii="Wingdings" w:hAnsi="Wingdings" w:hint="default"/>
+        <w:sz w:val="20"/>
+      </w:rPr>
+    </w:lvl>
+    <w:lvl w:ilvl="5" w:tentative="1">
+      <w:start w:val="1"/>
+      <w:numFmt w:val="bullet"/>
+      <w:lvlText w:val=""/>
+      <w:lvlJc w:val="left"/>
+      <w:pPr>
+        <w:tabs>
+          <w:tab w:val="num" w:pos="4320"/>
+        </w:tabs>
+        <w:ind w:left="4320" w:hanging="360"/>
+      </w:pPr>
+      <w:rPr>
+        <w:rFonts w:ascii="Wingdings" w:hAnsi="Wingdings" w:hint="default"/>
+        <w:sz w:val="20"/>
+      </w:rPr>
+    </w:lvl>
+    <w:lvl w:ilvl="6" w:tentative="1">
+      <w:start w:val="1"/>
+      <w:numFmt w:val="bullet"/>
+      <w:lvlText w:val=""/>
+      <w:lvlJc w:val="left"/>
+      <w:pPr>
+        <w:tabs>
+          <w:tab w:val="num" w:pos="5040"/>
+        </w:tabs>
+        <w:ind w:left="5040" w:hanging="360"/>
+      </w:pPr>
+      <w:rPr>
+        <w:rFonts w:ascii="Wingdings" w:hAnsi="Wingdings" w:hint="default"/>
+        <w:sz w:val="20"/>
+      </w:rPr>
+    </w:lvl>
+    <w:lvl w:ilvl="7" w:tentative="1">
+      <w:start w:val="1"/>
+      <w:numFmt w:val="bullet"/>
+      <w:lvlText w:val=""/>
+      <w:lvlJc w:val="left"/>
+      <w:pPr>
+        <w:tabs>
+          <w:tab w:val="num" w:pos="5760"/>
+        </w:tabs>
+        <w:ind w:left="5760" w:hanging="360"/>
+      </w:pPr>
+      <w:rPr>
+        <w:rFonts w:ascii="Wingdings" w:hAnsi="Wingdings" w:hint="default"/>
+        <w:sz w:val="20"/>
+      </w:rPr>
+    </w:lvl>
+    <w:lvl w:ilvl="8" w:tentative="1">
+      <w:start w:val="1"/>
+      <w:numFmt w:val="bullet"/>
+      <w:lvlText w:val=""/>
+      <w:lvlJc w:val="left"/>
+      <w:pPr>
+        <w:tabs>
+          <w:tab w:val="num" w:pos="6480"/>
+        </w:tabs>
+        <w:ind w:left="6480" w:hanging="360"/>
+      </w:pPr>
+      <w:rPr>
+        <w:rFonts w:ascii="Wingdings" w:hAnsi="Wingdings" w:hint="default"/>
+        <w:sz w:val="20"/>
+      </w:rPr>
+    </w:lvl>
+  </w:abstractNum>
+  <w:abstractNum w:abstractNumId="6" w15:restartNumberingAfterBreak="0">
     <w:nsid w:val="66C977E8"/>
     <w:multiLevelType w:val="hybridMultilevel"/>
     <w:tmpl w:val="8EC0D8A0"/>
@@ -709,11 +2181,178 @@
       </w:rPr>
     </w:lvl>
   </w:abstractNum>
+  <w:abstractNum w:abstractNumId="7" w15:restartNumberingAfterBreak="0">
+    <w:nsid w:val="7EC34E45"/>
+    <w:multiLevelType w:val="multilevel"/>
+    <w:tmpl w:val="0B540CA4"/>
+    <w:lvl w:ilvl="0">
+      <w:start w:val="1"/>
+      <w:numFmt w:val="bullet"/>
+      <w:lvlText w:val=""/>
+      <w:lvlJc w:val="left"/>
+      <w:pPr>
+        <w:tabs>
+          <w:tab w:val="num" w:pos="720"/>
+        </w:tabs>
+        <w:ind w:left="720" w:hanging="360"/>
+      </w:pPr>
+      <w:rPr>
+        <w:rFonts w:ascii="Symbol" w:hAnsi="Symbol" w:hint="default"/>
+        <w:sz w:val="20"/>
+      </w:rPr>
+    </w:lvl>
+    <w:lvl w:ilvl="1" w:tentative="1">
+      <w:start w:val="1"/>
+      <w:numFmt w:val="bullet"/>
+      <w:lvlText w:val="o"/>
+      <w:lvlJc w:val="left"/>
+      <w:pPr>
+        <w:tabs>
+          <w:tab w:val="num" w:pos="1440"/>
+        </w:tabs>
+        <w:ind w:left="1440" w:hanging="360"/>
+      </w:pPr>
+      <w:rPr>
+        <w:rFonts w:ascii="Courier New" w:hAnsi="Courier New" w:hint="default"/>
+        <w:sz w:val="20"/>
+      </w:rPr>
+    </w:lvl>
+    <w:lvl w:ilvl="2" w:tentative="1">
+      <w:start w:val="1"/>
+      <w:numFmt w:val="bullet"/>
+      <w:lvlText w:val=""/>
+      <w:lvlJc w:val="left"/>
+      <w:pPr>
+        <w:tabs>
+          <w:tab w:val="num" w:pos="2160"/>
+        </w:tabs>
+        <w:ind w:left="2160" w:hanging="360"/>
+      </w:pPr>
+      <w:rPr>
+        <w:rFonts w:ascii="Wingdings" w:hAnsi="Wingdings" w:hint="default"/>
+        <w:sz w:val="20"/>
+      </w:rPr>
+    </w:lvl>
+    <w:lvl w:ilvl="3" w:tentative="1">
+      <w:start w:val="1"/>
+      <w:numFmt w:val="bullet"/>
+      <w:lvlText w:val=""/>
+      <w:lvlJc w:val="left"/>
+      <w:pPr>
+        <w:tabs>
+          <w:tab w:val="num" w:pos="2880"/>
+        </w:tabs>
+        <w:ind w:left="2880" w:hanging="360"/>
+      </w:pPr>
+      <w:rPr>
+        <w:rFonts w:ascii="Wingdings" w:hAnsi="Wingdings" w:hint="default"/>
+        <w:sz w:val="20"/>
+      </w:rPr>
+    </w:lvl>
+    <w:lvl w:ilvl="4" w:tentative="1">
+      <w:start w:val="1"/>
+      <w:numFmt w:val="bullet"/>
+      <w:lvlText w:val=""/>
+      <w:lvlJc w:val="left"/>
+      <w:pPr>
+        <w:tabs>
+          <w:tab w:val="num" w:pos="3600"/>
+        </w:tabs>
+        <w:ind w:left="3600" w:hanging="360"/>
+      </w:pPr>
+      <w:rPr>
+        <w:rFonts w:ascii="Wingdings" w:hAnsi="Wingdings" w:hint="default"/>
+        <w:sz w:val="20"/>
+      </w:rPr>
+    </w:lvl>
+    <w:lvl w:ilvl="5" w:tentative="1">
+      <w:start w:val="1"/>
+      <w:numFmt w:val="bullet"/>
+      <w:lvlText w:val=""/>
+      <w:lvlJc w:val="left"/>
+      <w:pPr>
+        <w:tabs>
+          <w:tab w:val="num" w:pos="4320"/>
+        </w:tabs>
+        <w:ind w:left="4320" w:hanging="360"/>
+      </w:pPr>
+      <w:rPr>
+        <w:rFonts w:ascii="Wingdings" w:hAnsi="Wingdings" w:hint="default"/>
+        <w:sz w:val="20"/>
+      </w:rPr>
+    </w:lvl>
+    <w:lvl w:ilvl="6" w:tentative="1">
+      <w:start w:val="1"/>
+      <w:numFmt w:val="bullet"/>
+      <w:lvlText w:val=""/>
+      <w:lvlJc w:val="left"/>
+      <w:pPr>
+        <w:tabs>
+          <w:tab w:val="num" w:pos="5040"/>
+        </w:tabs>
+        <w:ind w:left="5040" w:hanging="360"/>
+      </w:pPr>
+      <w:rPr>
+        <w:rFonts w:ascii="Wingdings" w:hAnsi="Wingdings" w:hint="default"/>
+        <w:sz w:val="20"/>
+      </w:rPr>
+    </w:lvl>
+    <w:lvl w:ilvl="7" w:tentative="1">
+      <w:start w:val="1"/>
+      <w:numFmt w:val="bullet"/>
+      <w:lvlText w:val=""/>
+      <w:lvlJc w:val="left"/>
+      <w:pPr>
+        <w:tabs>
+          <w:tab w:val="num" w:pos="5760"/>
+        </w:tabs>
+        <w:ind w:left="5760" w:hanging="360"/>
+      </w:pPr>
+      <w:rPr>
+        <w:rFonts w:ascii="Wingdings" w:hAnsi="Wingdings" w:hint="default"/>
+        <w:sz w:val="20"/>
+      </w:rPr>
+    </w:lvl>
+    <w:lvl w:ilvl="8" w:tentative="1">
+      <w:start w:val="1"/>
+      <w:numFmt w:val="bullet"/>
+      <w:lvlText w:val=""/>
+      <w:lvlJc w:val="left"/>
+      <w:pPr>
+        <w:tabs>
+          <w:tab w:val="num" w:pos="6480"/>
+        </w:tabs>
+        <w:ind w:left="6480" w:hanging="360"/>
+      </w:pPr>
+      <w:rPr>
+        <w:rFonts w:ascii="Wingdings" w:hAnsi="Wingdings" w:hint="default"/>
+        <w:sz w:val="20"/>
+      </w:rPr>
+    </w:lvl>
+  </w:abstractNum>
   <w:num w:numId="1" w16cid:durableId="1369915034">
+    <w:abstractNumId w:val="6"/>
+  </w:num>
+  <w:num w:numId="2" w16cid:durableId="1417626479">
+    <w:abstractNumId w:val="4"/>
+  </w:num>
+  <w:num w:numId="3" w16cid:durableId="883492701">
+    <w:abstractNumId w:val="0"/>
+  </w:num>
+  <w:num w:numId="4" w16cid:durableId="1353916807">
     <w:abstractNumId w:val="1"/>
   </w:num>
-  <w:num w:numId="2" w16cid:durableId="1417626479">
-    <w:abstractNumId w:val="0"/>
+  <w:num w:numId="5" w16cid:durableId="552816949">
+    <w:abstractNumId w:val="7"/>
+  </w:num>
+  <w:num w:numId="6" w16cid:durableId="706953090">
+    <w:abstractNumId w:val="3"/>
+  </w:num>
+  <w:num w:numId="7" w16cid:durableId="1462380421">
+    <w:abstractNumId w:val="2"/>
+  </w:num>
+  <w:num w:numId="8" w16cid:durableId="390663783">
+    <w:abstractNumId w:val="5"/>
   </w:num>
 </w:numbering>
 </file>
@@ -1321,7 +2960,6 @@
   <w:style w:type="character" w:default="1" w:styleId="Fuentedeprrafopredeter">
     <w:name w:val="Default Paragraph Font"/>
     <w:uiPriority w:val="1"/>
-    <w:semiHidden/>
     <w:unhideWhenUsed/>
   </w:style>
   <w:style w:type="table" w:default="1" w:styleId="Tablanormal">

</xml_diff>